<commit_message>
json to csv file implemented
</commit_message>
<xml_diff>
--- a/Big Data Project Topic.docx
+++ b/Big Data Project Topic.docx
@@ -101,12 +101,14 @@
         <w:rPr>
           <w:b/>
           <w:bCs/>
+          <w:color w:val="FF0000"/>
         </w:rPr>
       </w:pPr>
       <w:r>
         <w:rPr>
           <w:b/>
           <w:bCs/>
+          <w:color w:val="FF0000"/>
         </w:rPr>
         <w:t>Predictive Models for Personalized Medicine</w:t>
       </w:r>
@@ -117,15 +119,22 @@
           <w:ilvl w:val="0"/>
           <w:numId w:val="2"/>
         </w:numPr>
+        <w:rPr>
+          <w:color w:val="FF0000"/>
+        </w:rPr>
       </w:pPr>
       <w:r>
         <w:rPr>
           <w:b/>
           <w:bCs/>
+          <w:color w:val="FF0000"/>
         </w:rPr>
         <w:t>Objective</w:t>
       </w:r>
       <w:r>
+        <w:rPr>
+          <w:color w:val="FF0000"/>
+        </w:rPr>
         <w:t>: Develop models that predict how patients will respond to different treatments based on genomic data and patient health profiles.</w:t>
       </w:r>
     </w:p>
@@ -135,15 +144,22 @@
           <w:ilvl w:val="0"/>
           <w:numId w:val="2"/>
         </w:numPr>
+        <w:rPr>
+          <w:color w:val="FF0000"/>
+        </w:rPr>
       </w:pPr>
       <w:r>
         <w:rPr>
           <w:b/>
           <w:bCs/>
+          <w:color w:val="FF0000"/>
         </w:rPr>
         <w:t>Dataset</w:t>
       </w:r>
       <w:r>
+        <w:rPr>
+          <w:color w:val="FF0000"/>
+        </w:rPr>
         <w:t>:</w:t>
       </w:r>
     </w:p>
@@ -153,15 +169,22 @@
           <w:ilvl w:val="1"/>
           <w:numId w:val="2"/>
         </w:numPr>
+        <w:rPr>
+          <w:color w:val="FF0000"/>
+        </w:rPr>
       </w:pPr>
       <w:r>
         <w:rPr>
           <w:b/>
           <w:bCs/>
+          <w:color w:val="FF0000"/>
         </w:rPr>
         <w:t>1000 Genomes Project</w:t>
       </w:r>
       <w:r>
+        <w:rPr>
+          <w:color w:val="FF0000"/>
+        </w:rPr>
         <w:t>: Genome data of individuals from various populations.</w:t>
       </w:r>
     </w:p>
@@ -171,15 +194,22 @@
           <w:ilvl w:val="1"/>
           <w:numId w:val="2"/>
         </w:numPr>
+        <w:rPr>
+          <w:color w:val="FF0000"/>
+        </w:rPr>
       </w:pPr>
       <w:r>
         <w:rPr>
           <w:b/>
           <w:bCs/>
+          <w:color w:val="FF0000"/>
         </w:rPr>
         <w:t>The Cancer Genome Atlas (TCGA)</w:t>
       </w:r>
       <w:r>
+        <w:rPr>
+          <w:color w:val="FF0000"/>
+        </w:rPr>
         <w:t>: Clinical and molecular data on various types of cancer, often used for analyzing response to therapies.</w:t>
       </w:r>
     </w:p>
@@ -1803,6 +1833,7 @@
   <w:style w:type="character" w:default="1" w:styleId="DefaultParagraphFont">
     <w:name w:val="Default Paragraph Font"/>
     <w:uiPriority w:val="1"/>
+    <w:semiHidden/>
     <w:unhideWhenUsed/>
   </w:style>
   <w:style w:type="table" w:default="1" w:styleId="TableNormal">

</xml_diff>